<commit_message>
Documento Tesis + Anexos
</commit_message>
<xml_diff>
--- a/Documentación/Análisis/Entrevistas - Cuestionarios/Entrevistas Cuestionario - Clientes de Servicios Generales.docx
+++ b/Documentación/Análisis/Entrevistas - Cuestionarios/Entrevistas Cuestionario - Clientes de Servicios Generales.docx
@@ -250,16 +250,7 @@
           <w:sz w:val="20"/>
           <w:lang w:val="es-PE"/>
         </w:rPr>
-        <w:t xml:space="preserve">encontrar proveedores de servicios generales le </w:t>
-      </w:r>
-      <w:r>
-        <w:rPr>
-          <w:rFonts w:ascii="Arial" w:hAnsi="Arial" w:cs="Arial"/>
-          <w:b/>
-          <w:sz w:val="20"/>
-          <w:lang w:val="es-PE"/>
-        </w:rPr>
-        <w:t>garantiza la calidad de los trabajos entregados</w:t>
+        <w:t>encontrar proveedores de servicios generales le garantiza la calidad de los trabajos entregados</w:t>
       </w:r>
       <w:r>
         <w:rPr>
@@ -377,18 +368,6 @@
     <w:p>
       <w:pPr>
         <w:pStyle w:val="Prrafodelista"/>
-        <w:jc w:val="both"/>
-        <w:rPr>
-          <w:rFonts w:ascii="Arial" w:hAnsi="Arial" w:cs="Arial"/>
-          <w:b/>
-          <w:sz w:val="20"/>
-          <w:lang w:val="es-PE"/>
-        </w:rPr>
-      </w:pPr>
-    </w:p>
-    <w:p>
-      <w:pPr>
-        <w:pStyle w:val="Prrafodelista"/>
         <w:numPr>
           <w:ilvl w:val="0"/>
           <w:numId w:val="1"/>
@@ -408,40 +387,37 @@
           <w:sz w:val="20"/>
           <w:lang w:val="es-PE"/>
         </w:rPr>
-        <w:t xml:space="preserve">Cuando usted desea adquirir productos en una tienda ferretera, ¿Opta por ir a cualquier tienda de paso, o prefiere ir a cadenas grandes como </w:t>
-      </w:r>
-      <w:proofErr w:type="spellStart"/>
-      <w:r>
-        <w:rPr>
-          <w:rFonts w:ascii="Arial" w:hAnsi="Arial" w:cs="Arial"/>
-          <w:b/>
-          <w:sz w:val="20"/>
-          <w:lang w:val="es-PE"/>
-        </w:rPr>
-        <w:t>Sodimac</w:t>
-      </w:r>
-      <w:proofErr w:type="spellEnd"/>
-      <w:r>
-        <w:rPr>
-          <w:rFonts w:ascii="Arial" w:hAnsi="Arial" w:cs="Arial"/>
-          <w:b/>
-          <w:sz w:val="20"/>
-          <w:lang w:val="es-PE"/>
-        </w:rPr>
-        <w:t xml:space="preserve"> o Maestro? ¿Tiene alguna tienda específica a la que suele ir con mayor frecuencia?</w:t>
-      </w:r>
-    </w:p>
-    <w:p>
-      <w:pPr>
-        <w:pStyle w:val="Prrafodelista"/>
-        <w:jc w:val="both"/>
-        <w:rPr>
-          <w:rFonts w:ascii="Arial" w:hAnsi="Arial" w:cs="Arial"/>
-          <w:b/>
-          <w:sz w:val="20"/>
-          <w:lang w:val="es-PE"/>
-        </w:rPr>
-      </w:pPr>
+        <w:t>En general</w:t>
+      </w:r>
+      <w:r>
+        <w:rPr>
+          <w:rFonts w:ascii="Arial" w:hAnsi="Arial" w:cs="Arial"/>
+          <w:b/>
+          <w:sz w:val="20"/>
+          <w:lang w:val="es-PE"/>
+        </w:rPr>
+        <w:t>, ¿</w:t>
+      </w:r>
+      <w:r>
+        <w:rPr>
+          <w:rFonts w:ascii="Arial" w:hAnsi="Arial" w:cs="Arial"/>
+          <w:b/>
+          <w:sz w:val="20"/>
+          <w:lang w:val="es-PE"/>
+        </w:rPr>
+        <w:t>Sentiría usted más confianza contratando a una empresa formal y mediana/grande, o a una persona independiente para que le haga los trabajos</w:t>
+      </w:r>
+      <w:r>
+        <w:rPr>
+          <w:rFonts w:ascii="Arial" w:hAnsi="Arial" w:cs="Arial"/>
+          <w:b/>
+          <w:sz w:val="20"/>
+          <w:lang w:val="es-PE"/>
+        </w:rPr>
+        <w:t xml:space="preserve">? </w:t>
+      </w:r>
+      <w:bookmarkStart w:id="0" w:name="_GoBack"/>
+      <w:bookmarkEnd w:id="0"/>
     </w:p>
     <w:p>
       <w:pPr>
@@ -489,10 +465,89 @@
           <w:sz w:val="20"/>
           <w:lang w:val="es-PE"/>
         </w:rPr>
+        <w:t xml:space="preserve">Cuando usted desea adquirir productos en una tienda ferretera, ¿Opta por ir a cualquier tienda de paso, o prefiere ir a cadenas grandes como </w:t>
+      </w:r>
+      <w:proofErr w:type="spellStart"/>
+      <w:r>
+        <w:rPr>
+          <w:rFonts w:ascii="Arial" w:hAnsi="Arial" w:cs="Arial"/>
+          <w:b/>
+          <w:sz w:val="20"/>
+          <w:lang w:val="es-PE"/>
+        </w:rPr>
+        <w:t>Sodimac</w:t>
+      </w:r>
+      <w:proofErr w:type="spellEnd"/>
+      <w:r>
+        <w:rPr>
+          <w:rFonts w:ascii="Arial" w:hAnsi="Arial" w:cs="Arial"/>
+          <w:b/>
+          <w:sz w:val="20"/>
+          <w:lang w:val="es-PE"/>
+        </w:rPr>
+        <w:t xml:space="preserve"> o Maestro? ¿Tiene alguna tienda específica a la que suele ir con mayor frecuencia?</w:t>
+      </w:r>
+    </w:p>
+    <w:p>
+      <w:pPr>
+        <w:pStyle w:val="Prrafodelista"/>
+        <w:jc w:val="both"/>
+        <w:rPr>
+          <w:rFonts w:ascii="Arial" w:hAnsi="Arial" w:cs="Arial"/>
+          <w:b/>
+          <w:sz w:val="20"/>
+          <w:lang w:val="es-PE"/>
+        </w:rPr>
+      </w:pPr>
+    </w:p>
+    <w:p>
+      <w:pPr>
+        <w:pStyle w:val="Prrafodelista"/>
+        <w:jc w:val="both"/>
+        <w:rPr>
+          <w:rFonts w:ascii="Arial" w:hAnsi="Arial" w:cs="Arial"/>
+          <w:b/>
+          <w:sz w:val="20"/>
+          <w:lang w:val="es-PE"/>
+        </w:rPr>
+      </w:pPr>
+    </w:p>
+    <w:p>
+      <w:pPr>
+        <w:pStyle w:val="Prrafodelista"/>
+        <w:jc w:val="both"/>
+        <w:rPr>
+          <w:rFonts w:ascii="Arial" w:hAnsi="Arial" w:cs="Arial"/>
+          <w:b/>
+          <w:sz w:val="20"/>
+          <w:lang w:val="es-PE"/>
+        </w:rPr>
+      </w:pPr>
+    </w:p>
+    <w:p>
+      <w:pPr>
+        <w:pStyle w:val="Prrafodelista"/>
+        <w:numPr>
+          <w:ilvl w:val="0"/>
+          <w:numId w:val="1"/>
+        </w:numPr>
+        <w:jc w:val="both"/>
+        <w:rPr>
+          <w:rFonts w:ascii="Arial" w:hAnsi="Arial" w:cs="Arial"/>
+          <w:b/>
+          <w:sz w:val="20"/>
+          <w:lang w:val="es-PE"/>
+        </w:rPr>
+      </w:pPr>
+      <w:r>
+        <w:rPr>
+          <w:rFonts w:ascii="Arial" w:hAnsi="Arial" w:cs="Arial"/>
+          <w:b/>
+          <w:sz w:val="20"/>
+          <w:lang w:val="es-PE"/>
+        </w:rPr>
         <w:t>Cuando usted desea adquirir productos en una tienda ferretera, ¿Las tiendas a las que acude le ofrecen promociones y descuentos?</w:t>
       </w:r>
-      <w:bookmarkStart w:id="0" w:name="_GoBack"/>
-      <w:bookmarkEnd w:id="0"/>
     </w:p>
     <w:p>
       <w:pPr>

</xml_diff>